<commit_message>
MODIFY branches/C.Thang/PS_Process1_ProcessPacket.docx Rewrite PS MODIFY wiki/Process Specification Template.docx Add details to clarify each part of PS.
</commit_message>
<xml_diff>
--- a/PS_Process1_ProcessPacket.docx
+++ b/PS_Process1_ProcessPacket.docx
@@ -7,7 +7,7 @@
         <w:pStyle w:val="Title"/>
       </w:pPr>
       <w:r>
-        <w:t>Data Dictionary</w:t>
+        <w:t>Process Specification</w:t>
       </w:r>
     </w:p>
     <w:p>
@@ -15,44 +15,7 @@
         <w:pStyle w:val="Heading1"/>
       </w:pPr>
       <w:r>
-        <w:t>Description:</w:t>
-      </w:r>
-    </w:p>
-    <w:p>
-      <w:r>
-        <w:t>This document includes:</w:t>
-      </w:r>
-    </w:p>
-    <w:p>
-      <w:pPr>
-        <w:pStyle w:val="ListParagraph"/>
-        <w:numPr>
-          <w:ilvl w:val="0"/>
-          <w:numId w:val="1"/>
-        </w:numPr>
-      </w:pPr>
-      <w:r>
-        <w:t>Process specification for Process  1: Process Packet</w:t>
-      </w:r>
-    </w:p>
-    <w:p>
-      <w:pPr>
-        <w:pStyle w:val="ListParagraph"/>
-        <w:numPr>
-          <w:ilvl w:val="0"/>
-          <w:numId w:val="1"/>
-        </w:numPr>
-      </w:pPr>
-      <w:r>
-        <w:t>Data flows used for Process 1</w:t>
-      </w:r>
-    </w:p>
-    <w:p>
-      <w:pPr>
-        <w:pStyle w:val="Heading1"/>
-      </w:pPr>
-      <w:r>
-        <w:t>Revision</w:t>
+        <w:t>Revision:</w:t>
       </w:r>
     </w:p>
     <w:tbl>
@@ -63,10 +26,10 @@
         <w:tblLook w:val="04A0" w:firstRow="1" w:lastRow="0" w:firstColumn="1" w:lastColumn="0" w:noHBand="0" w:noVBand="1"/>
       </w:tblPr>
       <w:tblGrid>
-        <w:gridCol w:w="2443"/>
-        <w:gridCol w:w="3875"/>
-        <w:gridCol w:w="1620"/>
-        <w:gridCol w:w="1638"/>
+        <w:gridCol w:w="2340"/>
+        <w:gridCol w:w="3708"/>
+        <w:gridCol w:w="1577"/>
+        <w:gridCol w:w="1617"/>
       </w:tblGrid>
       <w:tr>
         <w:trPr>
@@ -182,7 +145,7 @@
               <w:jc w:val="center"/>
             </w:pPr>
             <w:r>
-              <w:t>21/11/2010</w:t>
+              <w:t>28/11/2010</w:t>
             </w:r>
           </w:p>
         </w:tc>
@@ -191,29 +154,25 @@
     <w:p>
       <w:pPr>
         <w:pStyle w:val="Heading1"/>
+        <w:tabs>
+          <w:tab w:val="left" w:pos="7080"/>
+        </w:tabs>
       </w:pPr>
       <w:r>
-        <w:t>Data Flows</w:t>
-      </w:r>
-    </w:p>
-    <w:p>
-      <w:r>
-        <w:t>Specified rules from admin are used to check packet.</w:t>
-      </w:r>
-    </w:p>
-    <w:p>
-      <w:r>
-        <w:t xml:space="preserve"> Packets that don’t conform to the rules will be dropped.</w:t>
-      </w:r>
-    </w:p>
-    <w:p>
-      <w:r>
-        <w:t>Alerts will be raised if some processed packets violate the alert rules.</w:t>
-      </w:r>
-    </w:p>
-    <w:p>
-      <w:r>
-        <w:t>Server Data will be used to make alerts from HIDS rules.</w:t>
+        <w:t>Number:</w:t>
+      </w:r>
+      <w:r>
+        <w:t xml:space="preserve"> </w:t>
+      </w:r>
+      <w:r>
+        <w:tab/>
+      </w:r>
+      <w:bookmarkStart w:id="0" w:name="_GoBack"/>
+      <w:bookmarkEnd w:id="0"/>
+    </w:p>
+    <w:p>
+      <w:r>
+        <w:t>1</w:t>
       </w:r>
     </w:p>
     <w:p>
@@ -221,34 +180,336 @@
         <w:pStyle w:val="Heading1"/>
       </w:pPr>
       <w:r>
-        <w:t>Process specification</w:t>
-      </w:r>
-    </w:p>
-    <w:p>
-      <w:r>
-        <w:t xml:space="preserve">IF </w:t>
-      </w:r>
-      <w:proofErr w:type="spellStart"/>
-      <w:r>
-        <w:t>packet_against_rule</w:t>
-      </w:r>
-      <w:proofErr w:type="spellEnd"/>
-      <w:r>
-        <w:t xml:space="preserve"> THEN </w:t>
-      </w:r>
-      <w:proofErr w:type="spellStart"/>
-      <w:r>
-        <w:t>drop_packets</w:t>
-      </w:r>
-      <w:proofErr w:type="spellEnd"/>
-      <w:r>
-        <w:t xml:space="preserve"> ELSE </w:t>
-      </w:r>
-      <w:proofErr w:type="spellStart"/>
-      <w:r>
-        <w:t>make_processed_packet</w:t>
-      </w:r>
-      <w:proofErr w:type="spellEnd"/>
+        <w:t>Name:</w:t>
+      </w:r>
+    </w:p>
+    <w:p>
+      <w:r>
+        <w:t>Process Packet</w:t>
+      </w:r>
+    </w:p>
+    <w:p>
+      <w:pPr>
+        <w:pStyle w:val="Heading1"/>
+      </w:pPr>
+      <w:r>
+        <w:t>Description:</w:t>
+      </w:r>
+    </w:p>
+    <w:p>
+      <w:r>
+        <w:t>Captured packets will be checked with rules. Packets that don’t conform to the rules will be dropped. The rest will be checked with alert rules to make alerts. Server data will be used to make alerts from HIDS rules.</w:t>
+      </w:r>
+      <w:r>
+        <w:t xml:space="preserve"> </w:t>
+      </w:r>
+      <w:r>
+        <w:t>These alerts will be normalized.</w:t>
+      </w:r>
+    </w:p>
+    <w:p>
+      <w:pPr>
+        <w:pStyle w:val="Heading1"/>
+      </w:pPr>
+      <w:r>
+        <w:t>Input Data Flow:</w:t>
+      </w:r>
+    </w:p>
+    <w:p>
+      <w:r>
+        <w:t>Rules</w:t>
+      </w:r>
+    </w:p>
+    <w:p>
+      <w:r>
+        <w:t>Server Data</w:t>
+      </w:r>
+    </w:p>
+    <w:p>
+      <w:r>
+        <w:t>Packet</w:t>
+      </w:r>
+    </w:p>
+    <w:p>
+      <w:r>
+        <w:t>Alert Rules</w:t>
+      </w:r>
+    </w:p>
+    <w:p>
+      <w:pPr>
+        <w:pStyle w:val="Heading1"/>
+      </w:pPr>
+      <w:r>
+        <w:t>Output Data Flow:</w:t>
+      </w:r>
+    </w:p>
+    <w:p>
+      <w:r>
+        <w:t>Processed Packet</w:t>
+      </w:r>
+    </w:p>
+    <w:p>
+      <w:r>
+        <w:t>Packet to drop</w:t>
+      </w:r>
+    </w:p>
+    <w:p>
+      <w:r>
+        <w:t>Normalized Alert</w:t>
+      </w:r>
+    </w:p>
+    <w:p>
+      <w:pPr>
+        <w:pStyle w:val="Heading1"/>
+      </w:pPr>
+      <w:r>
+        <w:t>Type of Process:</w:t>
+      </w:r>
+    </w:p>
+    <w:p>
+      <w:r>
+        <w:rPr>
+          <w:rFonts w:ascii="Arial" w:hAnsi="Arial" w:cs="Arial"/>
+          <w:b/>
+          <w:bCs/>
+          <w:i/>
+          <w:iCs/>
+          <w:color w:val="1F497D"/>
+          <w:sz w:val="20"/>
+          <w:szCs w:val="20"/>
+        </w:rPr>
+        <w:fldChar w:fldCharType="begin">
+          <w:ffData>
+            <w:name w:val=""/>
+            <w:enabled/>
+            <w:calcOnExit w:val="0"/>
+            <w:checkBox>
+              <w:sizeAuto/>
+              <w:default w:val="0"/>
+            </w:checkBox>
+          </w:ffData>
+        </w:fldChar>
+      </w:r>
+      <w:r>
+        <w:rPr>
+          <w:rFonts w:ascii="Arial" w:hAnsi="Arial" w:cs="Arial"/>
+          <w:b/>
+          <w:bCs/>
+          <w:i/>
+          <w:iCs/>
+          <w:color w:val="1F497D"/>
+          <w:sz w:val="20"/>
+          <w:szCs w:val="20"/>
+        </w:rPr>
+        <w:instrText xml:space="preserve"> FORMCHECKBOX </w:instrText>
+      </w:r>
+      <w:r>
+        <w:rPr>
+          <w:rFonts w:ascii="Arial" w:hAnsi="Arial" w:cs="Arial"/>
+          <w:b/>
+          <w:bCs/>
+          <w:i/>
+          <w:iCs/>
+          <w:color w:val="1F497D"/>
+          <w:sz w:val="20"/>
+          <w:szCs w:val="20"/>
+        </w:rPr>
+      </w:r>
+      <w:r>
+        <w:rPr>
+          <w:rFonts w:ascii="Arial" w:hAnsi="Arial" w:cs="Arial"/>
+          <w:b/>
+          <w:bCs/>
+          <w:i/>
+          <w:iCs/>
+          <w:color w:val="1F497D"/>
+          <w:sz w:val="20"/>
+          <w:szCs w:val="20"/>
+        </w:rPr>
+        <w:fldChar w:fldCharType="end"/>
+      </w:r>
+      <w:r>
+        <w:rPr>
+          <w:rFonts w:ascii="Arial" w:hAnsi="Arial" w:cs="Arial"/>
+          <w:bCs/>
+          <w:iCs/>
+          <w:sz w:val="20"/>
+          <w:szCs w:val="20"/>
+        </w:rPr>
+        <w:t>Online</w:t>
+      </w:r>
+      <w:r>
+        <w:rPr>
+          <w:rFonts w:ascii="Arial" w:hAnsi="Arial" w:cs="Arial"/>
+          <w:bCs/>
+          <w:iCs/>
+          <w:sz w:val="20"/>
+          <w:szCs w:val="20"/>
+        </w:rPr>
+        <w:tab/>
+      </w:r>
+      <w:r>
+        <w:rPr>
+          <w:rFonts w:ascii="Arial" w:hAnsi="Arial" w:cs="Arial"/>
+          <w:b/>
+          <w:bCs/>
+          <w:i/>
+          <w:iCs/>
+          <w:color w:val="1F497D"/>
+          <w:sz w:val="20"/>
+          <w:szCs w:val="20"/>
+        </w:rPr>
+        <w:fldChar w:fldCharType="begin">
+          <w:ffData>
+            <w:name w:val=""/>
+            <w:enabled/>
+            <w:calcOnExit w:val="0"/>
+            <w:checkBox>
+              <w:sizeAuto/>
+              <w:default w:val="0"/>
+            </w:checkBox>
+          </w:ffData>
+        </w:fldChar>
+      </w:r>
+      <w:r>
+        <w:rPr>
+          <w:rFonts w:ascii="Arial" w:hAnsi="Arial" w:cs="Arial"/>
+          <w:b/>
+          <w:bCs/>
+          <w:i/>
+          <w:iCs/>
+          <w:color w:val="1F497D"/>
+          <w:sz w:val="20"/>
+          <w:szCs w:val="20"/>
+        </w:rPr>
+        <w:instrText xml:space="preserve"> FORMCHECKBOX </w:instrText>
+      </w:r>
+      <w:r>
+        <w:rPr>
+          <w:rFonts w:ascii="Arial" w:hAnsi="Arial" w:cs="Arial"/>
+          <w:b/>
+          <w:bCs/>
+          <w:i/>
+          <w:iCs/>
+          <w:color w:val="1F497D"/>
+          <w:sz w:val="20"/>
+          <w:szCs w:val="20"/>
+        </w:rPr>
+      </w:r>
+      <w:r>
+        <w:rPr>
+          <w:rFonts w:ascii="Arial" w:hAnsi="Arial" w:cs="Arial"/>
+          <w:b/>
+          <w:bCs/>
+          <w:i/>
+          <w:iCs/>
+          <w:color w:val="1F497D"/>
+          <w:sz w:val="20"/>
+          <w:szCs w:val="20"/>
+        </w:rPr>
+        <w:fldChar w:fldCharType="end"/>
+      </w:r>
+      <w:r>
+        <w:rPr>
+          <w:rFonts w:ascii="Arial" w:hAnsi="Arial" w:cs="Arial"/>
+          <w:bCs/>
+          <w:iCs/>
+          <w:sz w:val="20"/>
+          <w:szCs w:val="20"/>
+        </w:rPr>
+        <w:t>Batch</w:t>
+      </w:r>
+      <w:r>
+        <w:rPr>
+          <w:rFonts w:ascii="Arial" w:hAnsi="Arial" w:cs="Arial"/>
+          <w:bCs/>
+          <w:iCs/>
+          <w:sz w:val="20"/>
+          <w:szCs w:val="20"/>
+        </w:rPr>
+        <w:tab/>
+      </w:r>
+      <w:r>
+        <w:rPr>
+          <w:rFonts w:ascii="Arial" w:hAnsi="Arial" w:cs="Arial"/>
+          <w:bCs/>
+          <w:iCs/>
+          <w:sz w:val="20"/>
+          <w:szCs w:val="20"/>
+        </w:rPr>
+        <w:fldChar w:fldCharType="begin">
+          <w:ffData>
+            <w:name w:val=""/>
+            <w:enabled/>
+            <w:calcOnExit w:val="0"/>
+            <w:checkBox>
+              <w:sizeAuto/>
+              <w:default w:val="0"/>
+            </w:checkBox>
+          </w:ffData>
+        </w:fldChar>
+      </w:r>
+      <w:r>
+        <w:rPr>
+          <w:rFonts w:ascii="Arial" w:hAnsi="Arial" w:cs="Arial"/>
+          <w:bCs/>
+          <w:iCs/>
+          <w:sz w:val="20"/>
+          <w:szCs w:val="20"/>
+        </w:rPr>
+        <w:instrText xml:space="preserve"> FORMCHECKBOX </w:instrText>
+      </w:r>
+      <w:r>
+        <w:rPr>
+          <w:rFonts w:ascii="Arial" w:hAnsi="Arial" w:cs="Arial"/>
+          <w:bCs/>
+          <w:iCs/>
+          <w:sz w:val="20"/>
+          <w:szCs w:val="20"/>
+        </w:rPr>
+      </w:r>
+      <w:r>
+        <w:rPr>
+          <w:rFonts w:ascii="Arial" w:hAnsi="Arial" w:cs="Arial"/>
+          <w:bCs/>
+          <w:iCs/>
+          <w:sz w:val="20"/>
+          <w:szCs w:val="20"/>
+        </w:rPr>
+        <w:fldChar w:fldCharType="end"/>
+      </w:r>
+      <w:r>
+        <w:rPr>
+          <w:rFonts w:ascii="Arial" w:hAnsi="Arial" w:cs="Arial"/>
+          <w:bCs/>
+          <w:iCs/>
+          <w:sz w:val="20"/>
+          <w:szCs w:val="20"/>
+        </w:rPr>
+        <w:t>Manual</w:t>
+      </w:r>
+    </w:p>
+    <w:p>
+      <w:pPr>
+        <w:pStyle w:val="Heading1"/>
+      </w:pPr>
+      <w:r>
+        <w:lastRenderedPageBreak/>
+        <w:t>Subprogram/Function Name:</w:t>
+      </w:r>
+    </w:p>
+    <w:p>
+      <w:pPr>
+        <w:pStyle w:val="Heading1"/>
+      </w:pPr>
+      <w:r>
+        <w:t>Process Logic:</w:t>
+      </w:r>
+    </w:p>
+    <w:p>
+      <w:r>
+        <w:t>IF packet_against_rule THEN drop_packets ELSE make_processed_packet</w:t>
+      </w:r>
     </w:p>
     <w:p>
       <w:pPr>
@@ -257,166 +518,50 @@
         </w:tabs>
       </w:pPr>
       <w:r>
-        <w:t xml:space="preserve">IF </w:t>
+        <w:t xml:space="preserve">IF process_packet_against_alert_rule AND server_data_against_HDIS_rule </w:t>
+      </w:r>
+    </w:p>
+    <w:p>
+      <w:pPr>
+        <w:tabs>
+          <w:tab w:val="right" w:pos="9360"/>
+        </w:tabs>
+      </w:pPr>
+      <w:r>
+        <w:t>THEN emit_alert</w:t>
+      </w:r>
+      <w:r>
+        <w:t xml:space="preserve">; </w:t>
       </w:r>
       <w:proofErr w:type="spellStart"/>
       <w:r>
-        <w:t>process_packet_against_alert_rule</w:t>
+        <w:t>normalize_alert</w:t>
       </w:r>
       <w:proofErr w:type="spellEnd"/>
-      <w:r>
-        <w:t xml:space="preserve"> AND </w:t>
-      </w:r>
-      <w:proofErr w:type="spellStart"/>
-      <w:r>
-        <w:t>server_data_against_HDIS_rule</w:t>
-      </w:r>
-      <w:proofErr w:type="spellEnd"/>
-      <w:r>
-        <w:t xml:space="preserve"> THEN </w:t>
-      </w:r>
-      <w:proofErr w:type="spellStart"/>
-      <w:r>
-        <w:t>emit_alert</w:t>
-      </w:r>
-      <w:proofErr w:type="spellEnd"/>
-    </w:p>
-    <w:p>
+    </w:p>
+    <w:p>
+      <w:pPr>
+        <w:pStyle w:val="Heading1"/>
+        <w:tabs>
+          <w:tab w:val="center" w:pos="4513"/>
+        </w:tabs>
+      </w:pPr>
+      <w:r>
+        <w:t>Unresolved Issues:</w:t>
+      </w:r>
       <w:r>
         <w:tab/>
       </w:r>
-      <w:bookmarkStart w:id="0" w:name="_GoBack"/>
-      <w:bookmarkEnd w:id="0"/>
-    </w:p>
+    </w:p>
+    <w:p/>
     <w:sectPr>
-      <w:pgSz w:w="12240" w:h="15840"/>
-      <w:pgMar w:top="1440" w:right="1440" w:bottom="1440" w:left="1440" w:header="720" w:footer="720" w:gutter="0"/>
-      <w:cols w:space="720"/>
+      <w:pgSz w:w="11906" w:h="16838"/>
+      <w:pgMar w:top="1440" w:right="1440" w:bottom="1440" w:left="1440" w:header="708" w:footer="708" w:gutter="0"/>
+      <w:cols w:space="708"/>
       <w:docGrid w:linePitch="360"/>
     </w:sectPr>
   </w:body>
 </w:document>
-</file>
-
-<file path=word/numbering.xml><?xml version="1.0" encoding="utf-8"?>
-<w:numbering xmlns:wpc="http://schemas.microsoft.com/office/word/2010/wordprocessingCanvas" xmlns:mc="http://schemas.openxmlformats.org/markup-compatibility/2006" xmlns:o="urn:schemas-microsoft-com:office:office" xmlns:r="http://schemas.openxmlformats.org/officeDocument/2006/relationships" xmlns:m="http://schemas.openxmlformats.org/officeDocument/2006/math" xmlns:v="urn:schemas-microsoft-com:vml" xmlns:wp14="http://schemas.microsoft.com/office/word/2010/wordprocessingDrawing" xmlns:wp="http://schemas.openxmlformats.org/drawingml/2006/wordprocessingDrawing" xmlns:w10="urn:schemas-microsoft-com:office:word" xmlns:w="http://schemas.openxmlformats.org/wordprocessingml/2006/main" xmlns:w14="http://schemas.microsoft.com/office/word/2010/wordml" xmlns:wpg="http://schemas.microsoft.com/office/word/2010/wordprocessingGroup" xmlns:wpi="http://schemas.microsoft.com/office/word/2010/wordprocessingInk" xmlns:wne="http://schemas.microsoft.com/office/word/2006/wordml" xmlns:wps="http://schemas.microsoft.com/office/word/2010/wordprocessingShape" mc:Ignorable="w14 wp14">
-  <w:abstractNum w:abstractNumId="0">
-    <w:nsid w:val="7FA82B12"/>
-    <w:multiLevelType w:val="hybridMultilevel"/>
-    <w:tmpl w:val="2F88D216"/>
-    <w:lvl w:ilvl="0" w:tplc="04090001">
-      <w:start w:val="1"/>
-      <w:numFmt w:val="bullet"/>
-      <w:lvlText w:val=""/>
-      <w:lvlJc w:val="left"/>
-      <w:pPr>
-        <w:ind w:left="720" w:hanging="360"/>
-      </w:pPr>
-      <w:rPr>
-        <w:rFonts w:ascii="Symbol" w:hAnsi="Symbol" w:hint="default"/>
-      </w:rPr>
-    </w:lvl>
-    <w:lvl w:ilvl="1" w:tplc="04090003" w:tentative="1">
-      <w:start w:val="1"/>
-      <w:numFmt w:val="bullet"/>
-      <w:lvlText w:val="o"/>
-      <w:lvlJc w:val="left"/>
-      <w:pPr>
-        <w:ind w:left="1440" w:hanging="360"/>
-      </w:pPr>
-      <w:rPr>
-        <w:rFonts w:ascii="Courier New" w:hAnsi="Courier New" w:cs="Courier New" w:hint="default"/>
-      </w:rPr>
-    </w:lvl>
-    <w:lvl w:ilvl="2" w:tplc="04090005" w:tentative="1">
-      <w:start w:val="1"/>
-      <w:numFmt w:val="bullet"/>
-      <w:lvlText w:val=""/>
-      <w:lvlJc w:val="left"/>
-      <w:pPr>
-        <w:ind w:left="2160" w:hanging="360"/>
-      </w:pPr>
-      <w:rPr>
-        <w:rFonts w:ascii="Wingdings" w:hAnsi="Wingdings" w:hint="default"/>
-      </w:rPr>
-    </w:lvl>
-    <w:lvl w:ilvl="3" w:tplc="04090001" w:tentative="1">
-      <w:start w:val="1"/>
-      <w:numFmt w:val="bullet"/>
-      <w:lvlText w:val=""/>
-      <w:lvlJc w:val="left"/>
-      <w:pPr>
-        <w:ind w:left="2880" w:hanging="360"/>
-      </w:pPr>
-      <w:rPr>
-        <w:rFonts w:ascii="Symbol" w:hAnsi="Symbol" w:hint="default"/>
-      </w:rPr>
-    </w:lvl>
-    <w:lvl w:ilvl="4" w:tplc="04090003" w:tentative="1">
-      <w:start w:val="1"/>
-      <w:numFmt w:val="bullet"/>
-      <w:lvlText w:val="o"/>
-      <w:lvlJc w:val="left"/>
-      <w:pPr>
-        <w:ind w:left="3600" w:hanging="360"/>
-      </w:pPr>
-      <w:rPr>
-        <w:rFonts w:ascii="Courier New" w:hAnsi="Courier New" w:cs="Courier New" w:hint="default"/>
-      </w:rPr>
-    </w:lvl>
-    <w:lvl w:ilvl="5" w:tplc="04090005" w:tentative="1">
-      <w:start w:val="1"/>
-      <w:numFmt w:val="bullet"/>
-      <w:lvlText w:val=""/>
-      <w:lvlJc w:val="left"/>
-      <w:pPr>
-        <w:ind w:left="4320" w:hanging="360"/>
-      </w:pPr>
-      <w:rPr>
-        <w:rFonts w:ascii="Wingdings" w:hAnsi="Wingdings" w:hint="default"/>
-      </w:rPr>
-    </w:lvl>
-    <w:lvl w:ilvl="6" w:tplc="04090001" w:tentative="1">
-      <w:start w:val="1"/>
-      <w:numFmt w:val="bullet"/>
-      <w:lvlText w:val=""/>
-      <w:lvlJc w:val="left"/>
-      <w:pPr>
-        <w:ind w:left="5040" w:hanging="360"/>
-      </w:pPr>
-      <w:rPr>
-        <w:rFonts w:ascii="Symbol" w:hAnsi="Symbol" w:hint="default"/>
-      </w:rPr>
-    </w:lvl>
-    <w:lvl w:ilvl="7" w:tplc="04090003" w:tentative="1">
-      <w:start w:val="1"/>
-      <w:numFmt w:val="bullet"/>
-      <w:lvlText w:val="o"/>
-      <w:lvlJc w:val="left"/>
-      <w:pPr>
-        <w:ind w:left="5760" w:hanging="360"/>
-      </w:pPr>
-      <w:rPr>
-        <w:rFonts w:ascii="Courier New" w:hAnsi="Courier New" w:cs="Courier New" w:hint="default"/>
-      </w:rPr>
-    </w:lvl>
-    <w:lvl w:ilvl="8" w:tplc="04090005" w:tentative="1">
-      <w:start w:val="1"/>
-      <w:numFmt w:val="bullet"/>
-      <w:lvlText w:val=""/>
-      <w:lvlJc w:val="left"/>
-      <w:pPr>
-        <w:ind w:left="6480" w:hanging="360"/>
-      </w:pPr>
-      <w:rPr>
-        <w:rFonts w:ascii="Wingdings" w:hAnsi="Wingdings" w:hint="default"/>
-      </w:rPr>
-    </w:lvl>
-  </w:abstractNum>
-  <w:num w:numId="1">
-    <w:abstractNumId w:val="0"/>
-  </w:num>
-</w:numbering>
 </file>
 
 <file path=word/styles.xml><?xml version="1.0" encoding="utf-8"?>
@@ -424,7 +569,7 @@
   <w:docDefaults>
     <w:rPrDefault>
       <w:rPr>
-        <w:rFonts w:asciiTheme="minorHAnsi" w:eastAsiaTheme="minorHAnsi" w:hAnsiTheme="minorHAnsi" w:cstheme="minorBidi"/>
+        <w:rFonts w:asciiTheme="minorHAnsi" w:eastAsiaTheme="minorEastAsia" w:hAnsiTheme="minorHAnsi" w:cstheme="minorBidi"/>
         <w:sz w:val="22"/>
         <w:szCs w:val="22"/>
         <w:lang w:val="en-US" w:eastAsia="en-US" w:bidi="ar-SA"/>
@@ -586,7 +731,7 @@
     <w:link w:val="Heading1Char"/>
     <w:uiPriority w:val="9"/>
     <w:qFormat/>
-    <w:rsid w:val="002722CE"/>
+    <w:rsid w:val="002E17D3"/>
     <w:pPr>
       <w:keepNext/>
       <w:keepLines/>
@@ -636,7 +781,7 @@
     <w:link w:val="TitleChar"/>
     <w:uiPriority w:val="10"/>
     <w:qFormat/>
-    <w:rsid w:val="002722CE"/>
+    <w:rsid w:val="002E17D3"/>
     <w:pPr>
       <w:pBdr>
         <w:bottom w:val="single" w:sz="8" w:space="4" w:color="4F81BD" w:themeColor="accent1"/>
@@ -658,7 +803,7 @@
     <w:basedOn w:val="DefaultParagraphFont"/>
     <w:link w:val="Title"/>
     <w:uiPriority w:val="10"/>
-    <w:rsid w:val="002722CE"/>
+    <w:rsid w:val="002E17D3"/>
     <w:rPr>
       <w:rFonts w:asciiTheme="majorHAnsi" w:eastAsiaTheme="majorEastAsia" w:hAnsiTheme="majorHAnsi" w:cstheme="majorBidi"/>
       <w:color w:val="17365D" w:themeColor="text2" w:themeShade="BF"/>
@@ -668,6 +813,17 @@
       <w:szCs w:val="52"/>
     </w:rPr>
   </w:style>
+  <w:style w:type="paragraph" w:styleId="ListParagraph">
+    <w:name w:val="List Paragraph"/>
+    <w:basedOn w:val="Normal"/>
+    <w:uiPriority w:val="34"/>
+    <w:qFormat/>
+    <w:rsid w:val="002E17D3"/>
+    <w:pPr>
+      <w:ind w:left="720"/>
+      <w:contextualSpacing/>
+    </w:pPr>
+  </w:style>
   <w:style w:type="paragraph" w:styleId="Subtitle">
     <w:name w:val="Subtitle"/>
     <w:basedOn w:val="Normal"/>
@@ -675,7 +831,7 @@
     <w:link w:val="SubtitleChar"/>
     <w:uiPriority w:val="11"/>
     <w:qFormat/>
-    <w:rsid w:val="002722CE"/>
+    <w:rsid w:val="002E17D3"/>
     <w:pPr>
       <w:numPr>
         <w:ilvl w:val="1"/>
@@ -696,7 +852,7 @@
     <w:basedOn w:val="DefaultParagraphFont"/>
     <w:link w:val="Subtitle"/>
     <w:uiPriority w:val="11"/>
-    <w:rsid w:val="002722CE"/>
+    <w:rsid w:val="002E17D3"/>
     <w:rPr>
       <w:rFonts w:asciiTheme="majorHAnsi" w:eastAsiaTheme="majorEastAsia" w:hAnsiTheme="majorHAnsi" w:cstheme="majorBidi"/>
       <w:i/>
@@ -712,7 +868,7 @@
     <w:basedOn w:val="DefaultParagraphFont"/>
     <w:link w:val="Heading1"/>
     <w:uiPriority w:val="9"/>
-    <w:rsid w:val="002722CE"/>
+    <w:rsid w:val="002E17D3"/>
     <w:rPr>
       <w:rFonts w:asciiTheme="majorHAnsi" w:eastAsiaTheme="majorEastAsia" w:hAnsiTheme="majorHAnsi" w:cstheme="majorBidi"/>
       <w:b/>
@@ -722,22 +878,11 @@
       <w:szCs w:val="28"/>
     </w:rPr>
   </w:style>
-  <w:style w:type="paragraph" w:styleId="ListParagraph">
-    <w:name w:val="List Paragraph"/>
-    <w:basedOn w:val="Normal"/>
-    <w:uiPriority w:val="34"/>
-    <w:qFormat/>
-    <w:rsid w:val="002722CE"/>
-    <w:pPr>
-      <w:ind w:left="720"/>
-      <w:contextualSpacing/>
-    </w:pPr>
-  </w:style>
   <w:style w:type="table" w:styleId="TableGrid">
     <w:name w:val="Table Grid"/>
     <w:basedOn w:val="TableNormal"/>
     <w:uiPriority w:val="59"/>
-    <w:rsid w:val="002722CE"/>
+    <w:rsid w:val="00D230E1"/>
     <w:pPr>
       <w:spacing w:after="0" w:line="240" w:lineRule="auto"/>
     </w:pPr>
@@ -767,7 +912,7 @@
   <w:docDefaults>
     <w:rPrDefault>
       <w:rPr>
-        <w:rFonts w:asciiTheme="minorHAnsi" w:eastAsiaTheme="minorHAnsi" w:hAnsiTheme="minorHAnsi" w:cstheme="minorBidi"/>
+        <w:rFonts w:asciiTheme="minorHAnsi" w:eastAsiaTheme="minorEastAsia" w:hAnsiTheme="minorHAnsi" w:cstheme="minorBidi"/>
         <w:sz w:val="22"/>
         <w:szCs w:val="22"/>
         <w:lang w:val="en-US" w:eastAsia="en-US" w:bidi="ar-SA"/>
@@ -929,7 +1074,7 @@
     <w:link w:val="Heading1Char"/>
     <w:uiPriority w:val="9"/>
     <w:qFormat/>
-    <w:rsid w:val="002722CE"/>
+    <w:rsid w:val="002E17D3"/>
     <w:pPr>
       <w:keepNext/>
       <w:keepLines/>
@@ -979,7 +1124,7 @@
     <w:link w:val="TitleChar"/>
     <w:uiPriority w:val="10"/>
     <w:qFormat/>
-    <w:rsid w:val="002722CE"/>
+    <w:rsid w:val="002E17D3"/>
     <w:pPr>
       <w:pBdr>
         <w:bottom w:val="single" w:sz="8" w:space="4" w:color="4F81BD" w:themeColor="accent1"/>
@@ -1001,7 +1146,7 @@
     <w:basedOn w:val="DefaultParagraphFont"/>
     <w:link w:val="Title"/>
     <w:uiPriority w:val="10"/>
-    <w:rsid w:val="002722CE"/>
+    <w:rsid w:val="002E17D3"/>
     <w:rPr>
       <w:rFonts w:asciiTheme="majorHAnsi" w:eastAsiaTheme="majorEastAsia" w:hAnsiTheme="majorHAnsi" w:cstheme="majorBidi"/>
       <w:color w:val="17365D" w:themeColor="text2" w:themeShade="BF"/>
@@ -1011,6 +1156,17 @@
       <w:szCs w:val="52"/>
     </w:rPr>
   </w:style>
+  <w:style w:type="paragraph" w:styleId="ListParagraph">
+    <w:name w:val="List Paragraph"/>
+    <w:basedOn w:val="Normal"/>
+    <w:uiPriority w:val="34"/>
+    <w:qFormat/>
+    <w:rsid w:val="002E17D3"/>
+    <w:pPr>
+      <w:ind w:left="720"/>
+      <w:contextualSpacing/>
+    </w:pPr>
+  </w:style>
   <w:style w:type="paragraph" w:styleId="Subtitle">
     <w:name w:val="Subtitle"/>
     <w:basedOn w:val="Normal"/>
@@ -1018,7 +1174,7 @@
     <w:link w:val="SubtitleChar"/>
     <w:uiPriority w:val="11"/>
     <w:qFormat/>
-    <w:rsid w:val="002722CE"/>
+    <w:rsid w:val="002E17D3"/>
     <w:pPr>
       <w:numPr>
         <w:ilvl w:val="1"/>
@@ -1039,7 +1195,7 @@
     <w:basedOn w:val="DefaultParagraphFont"/>
     <w:link w:val="Subtitle"/>
     <w:uiPriority w:val="11"/>
-    <w:rsid w:val="002722CE"/>
+    <w:rsid w:val="002E17D3"/>
     <w:rPr>
       <w:rFonts w:asciiTheme="majorHAnsi" w:eastAsiaTheme="majorEastAsia" w:hAnsiTheme="majorHAnsi" w:cstheme="majorBidi"/>
       <w:i/>
@@ -1055,7 +1211,7 @@
     <w:basedOn w:val="DefaultParagraphFont"/>
     <w:link w:val="Heading1"/>
     <w:uiPriority w:val="9"/>
-    <w:rsid w:val="002722CE"/>
+    <w:rsid w:val="002E17D3"/>
     <w:rPr>
       <w:rFonts w:asciiTheme="majorHAnsi" w:eastAsiaTheme="majorEastAsia" w:hAnsiTheme="majorHAnsi" w:cstheme="majorBidi"/>
       <w:b/>
@@ -1065,22 +1221,11 @@
       <w:szCs w:val="28"/>
     </w:rPr>
   </w:style>
-  <w:style w:type="paragraph" w:styleId="ListParagraph">
-    <w:name w:val="List Paragraph"/>
-    <w:basedOn w:val="Normal"/>
-    <w:uiPriority w:val="34"/>
-    <w:qFormat/>
-    <w:rsid w:val="002722CE"/>
-    <w:pPr>
-      <w:ind w:left="720"/>
-      <w:contextualSpacing/>
-    </w:pPr>
-  </w:style>
   <w:style w:type="table" w:styleId="TableGrid">
     <w:name w:val="Table Grid"/>
     <w:basedOn w:val="TableNormal"/>
     <w:uiPriority w:val="59"/>
-    <w:rsid w:val="002722CE"/>
+    <w:rsid w:val="00D230E1"/>
     <w:pPr>
       <w:spacing w:after="0" w:line="240" w:lineRule="auto"/>
     </w:pPr>
@@ -1180,7 +1325,6 @@
         <a:font script="Mong" typeface="Mongolian Baiti"/>
         <a:font script="Viet" typeface="Times New Roman"/>
         <a:font script="Uigh" typeface="Microsoft Uighur"/>
-        <a:font script="Geor" typeface="Sylfaen"/>
       </a:majorFont>
       <a:minorFont>
         <a:latin typeface="Calibri"/>
@@ -1215,7 +1359,6 @@
         <a:font script="Mong" typeface="Mongolian Baiti"/>
         <a:font script="Viet" typeface="Arial"/>
         <a:font script="Uigh" typeface="Microsoft Uighur"/>
-        <a:font script="Geor" typeface="Sylfaen"/>
       </a:minorFont>
     </a:fontScheme>
     <a:fmtScheme name="Office">

</xml_diff>